<commit_message>
Correct number of labs
</commit_message>
<xml_diff>
--- a/09.03.01/Дисциплины/ИНМиТ_ИТиАП_09.03.01_Д1.10.2_Основы информационно-коммуникационных технологий и сетевое администрирование.docx
+++ b/09.03.01/Дисциплины/ИНМиТ_ИТиАП_09.03.01_Д1.10.2_Основы информационно-коммуникационных технологий и сетевое администрирование.docx
@@ -1369,8 +1369,6 @@
         <w:tab/>
         <w:t>Р.Х. Токарева</w:t>
       </w:r>
-      <w:bookmarkStart w:id="0" w:name="_GoBack"/>
-      <w:bookmarkEnd w:id="0"/>
     </w:p>
     <w:p>
       <w:pPr>
@@ -1409,7 +1407,7 @@
       <w:r>
         <w:instrText xml:space="preserve"> TC "</w:instrText>
       </w:r>
-      <w:bookmarkStart w:id="1" w:name="_Toc463805971"/>
+      <w:bookmarkStart w:id="0" w:name="_Toc463805971"/>
       <w:r>
         <w:rPr>
           <w:b/>
@@ -1418,7 +1416,7 @@
         </w:rPr>
         <w:instrText>ОБЩАЯ ХАРАКТЕРИСТИКА ДИСЦИПЛИНЫ</w:instrText>
       </w:r>
-      <w:bookmarkEnd w:id="1"/>
+      <w:bookmarkEnd w:id="0"/>
       <w:r>
         <w:instrText xml:space="preserve">" \f C \l "1" </w:instrText>
       </w:r>
@@ -1465,7 +1463,7 @@
         </w:rPr>
         <w:instrText xml:space="preserve"> TC "</w:instrText>
       </w:r>
-      <w:bookmarkStart w:id="2" w:name="_Toc463805972"/>
+      <w:bookmarkStart w:id="1" w:name="_Toc463805972"/>
       <w:r>
         <w:rPr>
           <w:b/>
@@ -1473,7 +1471,7 @@
         </w:rPr>
         <w:instrText>Аннотация содержания дисциплины</w:instrText>
       </w:r>
-      <w:bookmarkEnd w:id="2"/>
+      <w:bookmarkEnd w:id="1"/>
       <w:r>
         <w:rPr>
           <w:b/>
@@ -1577,31 +1575,7 @@
         <w:rPr>
           <w:bCs/>
         </w:rPr>
-        <w:t>. Дисциплина направлена на подготовку в будущей профессиональной де</w:t>
-      </w:r>
-      <w:r>
-        <w:rPr>
-          <w:bCs/>
-        </w:rPr>
-        <w:t>я</w:t>
-      </w:r>
-      <w:r>
-        <w:rPr>
-          <w:bCs/>
-        </w:rPr>
-        <w:t>тельности, при выполнении которой требуются знания и умения, связанные с выполнением студентами принципов создания и функционирования сетей передачи данных, правил фун</w:t>
-      </w:r>
-      <w:r>
-        <w:rPr>
-          <w:bCs/>
-        </w:rPr>
-        <w:t>к</w:t>
-      </w:r>
-      <w:r>
-        <w:rPr>
-          <w:bCs/>
-        </w:rPr>
-        <w:t xml:space="preserve">ционирования телекоммуникационного оборудования, а также принципов работы сетевых протоколов. </w:t>
+        <w:t xml:space="preserve">. Дисциплина направлена на подготовку в будущей профессиональной деятельности, при выполнении которой требуются знания и умения, связанные с выполнением студентами принципов создания и функционирования сетей передачи данных, правил функционирования телекоммуникационного оборудования, а также принципов работы сетевых протоколов. </w:t>
       </w:r>
     </w:p>
     <w:p>
@@ -1634,19 +1608,19 @@
         <w:rPr>
           <w:bCs/>
         </w:rPr>
-        <w:t>В процессе изучения дисциплины рассматриваются следующие вопросы: понятие сети и телекоммуникации; классификация сетей; базовые технологии локальных сетей; виды топ</w:t>
+        <w:t xml:space="preserve">В процессе изучения дисциплины рассматриваются следующие вопросы: понятие сети и телекоммуникации; классификация сетей; базовые технологии локальных сетей; виды топологий сетей; требования, предъявляемые к вычислительным сетям; администрирование сети; компоненты сетей; модель взаимодействия открытых систем; протокол </w:t>
       </w:r>
       <w:r>
         <w:rPr>
           <w:bCs/>
         </w:rPr>
-        <w:t>о</w:t>
+        <w:t>IP</w:t>
       </w:r>
       <w:r>
         <w:rPr>
           <w:bCs/>
         </w:rPr>
-        <w:t xml:space="preserve">логий сетей; требования, предъявляемые к вычислительным сетям; администрирование сети; компоненты сетей; модель взаимодействия открытых систем; протокол </w:t>
+        <w:t xml:space="preserve">; структура </w:t>
       </w:r>
       <w:r>
         <w:rPr>
@@ -1658,67 +1632,43 @@
         <w:rPr>
           <w:bCs/>
         </w:rPr>
-        <w:t xml:space="preserve">; структура </w:t>
+        <w:t xml:space="preserve">-пакета; протокол </w:t>
       </w:r>
       <w:r>
         <w:rPr>
           <w:bCs/>
         </w:rPr>
+        <w:t>TCP</w:t>
+      </w:r>
+      <w:r>
+        <w:rPr>
+          <w:bCs/>
+        </w:rPr>
+        <w:t xml:space="preserve">, стек протоколов </w:t>
+      </w:r>
+      <w:r>
+        <w:rPr>
+          <w:bCs/>
+        </w:rPr>
+        <w:t>TCP</w:t>
+      </w:r>
+      <w:r>
+        <w:rPr>
+          <w:bCs/>
+        </w:rPr>
+        <w:t>/</w:t>
+      </w:r>
+      <w:r>
+        <w:rPr>
+          <w:bCs/>
+        </w:rPr>
         <w:t>IP</w:t>
       </w:r>
       <w:r>
         <w:rPr>
           <w:bCs/>
         </w:rPr>
-        <w:t xml:space="preserve">-пакета; протокол </w:t>
-      </w:r>
-      <w:r>
-        <w:rPr>
-          <w:bCs/>
-        </w:rPr>
-        <w:t>TCP</w:t>
-      </w:r>
-      <w:r>
-        <w:rPr>
-          <w:bCs/>
-        </w:rPr>
-        <w:t xml:space="preserve">, стек протоколов </w:t>
-      </w:r>
-      <w:r>
-        <w:rPr>
-          <w:bCs/>
-        </w:rPr>
-        <w:t>TCP</w:t>
-      </w:r>
-      <w:r>
-        <w:rPr>
-          <w:bCs/>
-        </w:rPr>
-        <w:t>/</w:t>
-      </w:r>
-      <w:r>
-        <w:rPr>
-          <w:bCs/>
-        </w:rPr>
-        <w:t>IP</w:t>
-      </w:r>
-      <w:r>
-        <w:rPr>
-          <w:bCs/>
-        </w:rPr>
-        <w:t>, протоколы прикладного уровня; способы а</w:t>
-      </w:r>
-      <w:r>
-        <w:rPr>
-          <w:bCs/>
-        </w:rPr>
-        <w:t>д</w:t>
-      </w:r>
-      <w:r>
-        <w:rPr>
-          <w:bCs/>
-        </w:rPr>
-        <w:t xml:space="preserve">ресации в сетях; протокол </w:t>
+        <w:t xml:space="preserve">, протоколы прикладного уровня; способы адресации в сетях; протокол </w:t>
       </w:r>
       <w:r>
         <w:rPr>
@@ -1775,31 +1725,7 @@
         <w:rPr>
           <w:bCs/>
         </w:rPr>
-        <w:t>Процесс изучения дисциплины включает лекции, лабораторные занятия и самосто</w:t>
-      </w:r>
-      <w:r>
-        <w:rPr>
-          <w:bCs/>
-        </w:rPr>
-        <w:t>я</w:t>
-      </w:r>
-      <w:r>
-        <w:rPr>
-          <w:bCs/>
-        </w:rPr>
-        <w:t>тельную работу. Основные формы интерактивного обучения: обучения на основе опыта, пр</w:t>
-      </w:r>
-      <w:r>
-        <w:rPr>
-          <w:bCs/>
-        </w:rPr>
-        <w:t>о</w:t>
-      </w:r>
-      <w:r>
-        <w:rPr>
-          <w:bCs/>
-        </w:rPr>
-        <w:t xml:space="preserve">блемное обучение, работа в командах. В ходе изучения дисциплины студенты выполняют </w:t>
+        <w:t xml:space="preserve">Процесс изучения дисциплины включает лекции, лабораторные занятия и самостоятельную работу. Основные формы интерактивного обучения: обучения на основе опыта, проблемное обучение, работа в командах. В ходе изучения дисциплины студенты выполняют </w:t>
       </w:r>
       <w:r>
         <w:rPr>
@@ -1838,19 +1764,7 @@
         <w:rPr>
           <w:bCs/>
         </w:rPr>
-        <w:t>Форма заключительного контроля при промежуточной аттестации – экзамен. Для пр</w:t>
-      </w:r>
-      <w:r>
-        <w:rPr>
-          <w:bCs/>
-        </w:rPr>
-        <w:t>о</w:t>
-      </w:r>
-      <w:r>
-        <w:rPr>
-          <w:bCs/>
-        </w:rPr>
-        <w:t>ведения промежуточной аттестации по дисциплине разработаны фонд оценочных средств и балльно-рейтинговая система оценки учебной деятельности студентов.</w:t>
+        <w:t>Форма заключительного контроля при промежуточной аттестации – экзамен. Для проведения промежуточной аттестации по дисциплине разработаны фонд оценочных средств и балльно-рейтинговая система оценки учебной деятельности студентов.</w:t>
       </w:r>
     </w:p>
     <w:p>
@@ -1872,8 +1786,10 @@
         <w:rPr>
           <w:bCs/>
         </w:rPr>
-        <w:t>пяти</w:t>
-      </w:r>
+        <w:t>одиннадцати</w:t>
+      </w:r>
+      <w:bookmarkStart w:id="2" w:name="_GoBack"/>
+      <w:bookmarkEnd w:id="2"/>
       <w:r>
         <w:rPr>
           <w:bCs/>
@@ -2058,19 +1974,7 @@
         <w:rPr>
           <w:iCs/>
         </w:rPr>
-        <w:t>Изучение дисциплины является этапом формирования у студента следующих комп</w:t>
-      </w:r>
-      <w:r>
-        <w:rPr>
-          <w:iCs/>
-        </w:rPr>
-        <w:t>е</w:t>
-      </w:r>
-      <w:r>
-        <w:rPr>
-          <w:iCs/>
-        </w:rPr>
-        <w:t>тенций:</w:t>
+        <w:t>Изучение дисциплины является этапом формирования у студента следующих компетенций:</w:t>
       </w:r>
     </w:p>
     <w:tbl>
@@ -2167,7 +2071,6 @@
           </w:tcPr>
           <w:p>
             <w:r>
-              <w:lastRenderedPageBreak/>
               <w:t>ПК-7: способность проверять техническое состояние вычислительного оборудования и осуществлять необходимые профилактические процедуры</w:t>
             </w:r>
           </w:p>
@@ -2218,19 +2121,8 @@
         <w:rPr>
           <w:bCs/>
         </w:rPr>
-        <w:t>способность к проектированию, разработке вычислительных сетей, к организации рабочих мест, их техническому оснащению, к обеспечению работоспособности и</w:t>
-      </w:r>
-      <w:r>
-        <w:rPr>
-          <w:bCs/>
-        </w:rPr>
-        <w:t>н</w:t>
-      </w:r>
-      <w:r>
-        <w:rPr>
-          <w:bCs/>
-        </w:rPr>
-        <w:t xml:space="preserve">формационных систем. </w:t>
+        <w:lastRenderedPageBreak/>
+        <w:t xml:space="preserve">способность к проектированию, разработке вычислительных сетей, к организации рабочих мест, их техническому оснащению, к обеспечению работоспособности информационных систем. </w:t>
       </w:r>
     </w:p>
     <w:p>
@@ -2283,19 +2175,7 @@
         <w:rPr>
           <w:bCs/>
         </w:rPr>
-        <w:t>общие принципы функционирования вычислительных сетей, их классифик</w:t>
-      </w:r>
-      <w:r>
-        <w:rPr>
-          <w:bCs/>
-        </w:rPr>
-        <w:t>а</w:t>
-      </w:r>
-      <w:r>
-        <w:rPr>
-          <w:bCs/>
-        </w:rPr>
-        <w:t>цию и применение;</w:t>
+        <w:t>общие принципы функционирования вычислительных сетей, их классификацию и применение;</w:t>
       </w:r>
     </w:p>
     <w:p>
@@ -2314,19 +2194,7 @@
         <w:rPr>
           <w:bCs/>
         </w:rPr>
-        <w:t>принципы многоуровневого подхода к разработке средств сетевого взаим</w:t>
-      </w:r>
-      <w:r>
-        <w:rPr>
-          <w:bCs/>
-        </w:rPr>
-        <w:t>о</w:t>
-      </w:r>
-      <w:r>
-        <w:rPr>
-          <w:bCs/>
-        </w:rPr>
-        <w:t>действия;</w:t>
+        <w:t>принципы многоуровневого подхода к разработке средств сетевого взаимодействия;</w:t>
       </w:r>
     </w:p>
     <w:p>
@@ -2364,19 +2232,7 @@
         <w:rPr>
           <w:bCs/>
         </w:rPr>
-        <w:t>принципы работы сетей, построенных на основе базовых технологий локал</w:t>
-      </w:r>
-      <w:r>
-        <w:rPr>
-          <w:bCs/>
-        </w:rPr>
-        <w:t>ь</w:t>
-      </w:r>
-      <w:r>
-        <w:rPr>
-          <w:bCs/>
-        </w:rPr>
-        <w:t>ных сетей.</w:t>
+        <w:t>принципы работы сетей, построенных на основе базовых технологий локальных сетей.</w:t>
       </w:r>
     </w:p>
     <w:p>
@@ -2429,19 +2285,7 @@
         <w:rPr>
           <w:bCs/>
         </w:rPr>
-        <w:t>реализации основных этапов построения телекоммуникационных систем и с</w:t>
-      </w:r>
-      <w:r>
-        <w:rPr>
-          <w:bCs/>
-        </w:rPr>
-        <w:t>е</w:t>
-      </w:r>
-      <w:r>
-        <w:rPr>
-          <w:bCs/>
-        </w:rPr>
-        <w:t>тей;</w:t>
+        <w:t>реализации основных этапов построения телекоммуникационных систем и сетей;</w:t>
       </w:r>
     </w:p>
     <w:p>
@@ -2555,19 +2399,7 @@
         <w:rPr>
           <w:bCs/>
         </w:rPr>
-        <w:t xml:space="preserve"> в обл</w:t>
-      </w:r>
-      <w:r>
-        <w:rPr>
-          <w:bCs/>
-        </w:rPr>
-        <w:t>а</w:t>
-      </w:r>
-      <w:r>
-        <w:rPr>
-          <w:bCs/>
-        </w:rPr>
-        <w:t xml:space="preserve">сти </w:t>
+        <w:t xml:space="preserve"> в области </w:t>
       </w:r>
       <w:r>
         <w:rPr>
@@ -2668,19 +2500,7 @@
         <w:rPr>
           <w:bCs/>
         </w:rPr>
-        <w:t>а, при обеспечении работоспособности и</w:t>
-      </w:r>
-      <w:r>
-        <w:rPr>
-          <w:bCs/>
-        </w:rPr>
-        <w:t>н</w:t>
-      </w:r>
-      <w:r>
-        <w:rPr>
-          <w:bCs/>
-        </w:rPr>
-        <w:t xml:space="preserve">формационных систем </w:t>
+        <w:t xml:space="preserve">а, при обеспечении работоспособности информационных систем </w:t>
       </w:r>
       <w:r>
         <w:rPr>
@@ -2889,8 +2709,27 @@
                 <w:sz w:val="20"/>
                 <w:szCs w:val="20"/>
               </w:rPr>
-              <w:t>Объем дисц</w:t>
-            </w:r>
+              <w:t>Объем дисциплины</w:t>
+            </w:r>
+          </w:p>
+        </w:tc>
+        <w:tc>
+          <w:tcPr>
+            <w:tcW w:w="3260" w:type="dxa"/>
+            <w:gridSpan w:val="3"/>
+            <w:tcBorders>
+              <w:top w:val="single" w:sz="4" w:space="0" w:color="000000"/>
+              <w:left w:val="single" w:sz="4" w:space="0" w:color="000000"/>
+              <w:right w:val="single" w:sz="4" w:space="0" w:color="000000"/>
+            </w:tcBorders>
+            <w:shd w:val="clear" w:color="auto" w:fill="auto"/>
+            <w:vAlign w:val="center"/>
+          </w:tcPr>
+          <w:p>
+            <w:pPr>
+              <w:keepLines/>
+              <w:jc w:val="center"/>
+            </w:pPr>
             <w:r>
               <w:rPr>
                 <w:b/>
@@ -2898,62 +2737,7 @@
                 <w:sz w:val="20"/>
                 <w:szCs w:val="20"/>
               </w:rPr>
-              <w:t>и</w:t>
-            </w:r>
-            <w:r>
-              <w:rPr>
-                <w:b/>
-                <w:bCs/>
-                <w:sz w:val="20"/>
-                <w:szCs w:val="20"/>
-              </w:rPr>
-              <w:t>плины</w:t>
-            </w:r>
-          </w:p>
-        </w:tc>
-        <w:tc>
-          <w:tcPr>
-            <w:tcW w:w="3260" w:type="dxa"/>
-            <w:gridSpan w:val="3"/>
-            <w:tcBorders>
-              <w:top w:val="single" w:sz="4" w:space="0" w:color="000000"/>
-              <w:left w:val="single" w:sz="4" w:space="0" w:color="000000"/>
-              <w:right w:val="single" w:sz="4" w:space="0" w:color="000000"/>
-            </w:tcBorders>
-            <w:shd w:val="clear" w:color="auto" w:fill="auto"/>
-            <w:vAlign w:val="center"/>
-          </w:tcPr>
-          <w:p>
-            <w:pPr>
-              <w:keepLines/>
-              <w:jc w:val="center"/>
-            </w:pPr>
-            <w:r>
-              <w:rPr>
-                <w:b/>
-                <w:bCs/>
-                <w:sz w:val="20"/>
-                <w:szCs w:val="20"/>
-              </w:rPr>
-              <w:t>Распределение объема дисциплины по семес</w:t>
-            </w:r>
-            <w:r>
-              <w:rPr>
-                <w:b/>
-                <w:bCs/>
-                <w:sz w:val="20"/>
-                <w:szCs w:val="20"/>
-              </w:rPr>
-              <w:t>т</w:t>
-            </w:r>
-            <w:r>
-              <w:rPr>
-                <w:b/>
-                <w:bCs/>
-                <w:sz w:val="20"/>
-                <w:szCs w:val="20"/>
-              </w:rPr>
-              <w:t>рам (час.)</w:t>
+              <w:t>Распределение объема дисциплины по семестрам (час.)</w:t>
             </w:r>
           </w:p>
         </w:tc>
@@ -3064,17 +2848,33 @@
                 <w:sz w:val="20"/>
                 <w:szCs w:val="20"/>
               </w:rPr>
-              <w:t>Всего ч</w:t>
-            </w:r>
-            <w:r>
+              <w:t>Всего часов</w:t>
+            </w:r>
+          </w:p>
+        </w:tc>
+        <w:tc>
+          <w:tcPr>
+            <w:tcW w:w="1276" w:type="dxa"/>
+            <w:tcBorders>
+              <w:top w:val="single" w:sz="4" w:space="0" w:color="000000"/>
+              <w:left w:val="single" w:sz="4" w:space="0" w:color="000000"/>
+              <w:bottom w:val="single" w:sz="8" w:space="0" w:color="000000"/>
+              <w:right w:val="single" w:sz="4" w:space="0" w:color="000000"/>
+            </w:tcBorders>
+            <w:vAlign w:val="center"/>
+          </w:tcPr>
+          <w:p>
+            <w:pPr>
+              <w:keepLines/>
+              <w:snapToGrid w:val="0"/>
+              <w:jc w:val="center"/>
               <w:rPr>
                 <w:b/>
                 <w:bCs/>
                 <w:sz w:val="20"/>
                 <w:szCs w:val="20"/>
               </w:rPr>
-              <w:t>а</w:t>
-            </w:r>
+            </w:pPr>
             <w:r>
               <w:rPr>
                 <w:b/>
@@ -3082,59 +2882,7 @@
                 <w:sz w:val="20"/>
                 <w:szCs w:val="20"/>
               </w:rPr>
-              <w:t>сов</w:t>
-            </w:r>
-          </w:p>
-        </w:tc>
-        <w:tc>
-          <w:tcPr>
-            <w:tcW w:w="1276" w:type="dxa"/>
-            <w:tcBorders>
-              <w:top w:val="single" w:sz="4" w:space="0" w:color="000000"/>
-              <w:left w:val="single" w:sz="4" w:space="0" w:color="000000"/>
-              <w:bottom w:val="single" w:sz="8" w:space="0" w:color="000000"/>
-              <w:right w:val="single" w:sz="4" w:space="0" w:color="000000"/>
-            </w:tcBorders>
-            <w:vAlign w:val="center"/>
-          </w:tcPr>
-          <w:p>
-            <w:pPr>
-              <w:keepLines/>
-              <w:snapToGrid w:val="0"/>
-              <w:jc w:val="center"/>
-              <w:rPr>
-                <w:b/>
-                <w:bCs/>
-                <w:sz w:val="20"/>
-                <w:szCs w:val="20"/>
-              </w:rPr>
-            </w:pPr>
-            <w:r>
-              <w:rPr>
-                <w:b/>
-                <w:bCs/>
-                <w:sz w:val="20"/>
-                <w:szCs w:val="20"/>
-              </w:rPr>
-              <w:t>В т.ч. контак</w:t>
-            </w:r>
-            <w:r>
-              <w:rPr>
-                <w:b/>
-                <w:bCs/>
-                <w:sz w:val="20"/>
-                <w:szCs w:val="20"/>
-              </w:rPr>
-              <w:t>т</w:t>
-            </w:r>
-            <w:r>
-              <w:rPr>
-                <w:b/>
-                <w:bCs/>
-                <w:sz w:val="20"/>
-                <w:szCs w:val="20"/>
-              </w:rPr>
-              <w:t>ная работа (час.)*</w:t>
+              <w:t>В т.ч. контактная работа (час.)*</w:t>
             </w:r>
           </w:p>
         </w:tc>
@@ -3949,35 +3697,7 @@
                 <w:b/>
                 <w:bCs/>
               </w:rPr>
-              <w:t>Самостоятельная работа студе</w:t>
-            </w:r>
-            <w:r>
-              <w:rPr>
-                <w:b/>
-                <w:bCs/>
-              </w:rPr>
-              <w:t>н</w:t>
-            </w:r>
-            <w:r>
-              <w:rPr>
-                <w:b/>
-                <w:bCs/>
-              </w:rPr>
-              <w:t>тов, включая все виды текущей  аттест</w:t>
-            </w:r>
-            <w:r>
-              <w:rPr>
-                <w:b/>
-                <w:bCs/>
-              </w:rPr>
-              <w:t>а</w:t>
-            </w:r>
-            <w:r>
-              <w:rPr>
-                <w:b/>
-                <w:bCs/>
-              </w:rPr>
-              <w:t>ции</w:t>
+              <w:t>Самостоятельная работа студентов, включая все виды текущей  аттестации</w:t>
             </w:r>
           </w:p>
         </w:tc>
@@ -4143,7 +3863,6 @@
                 <w:sz w:val="20"/>
                 <w:szCs w:val="20"/>
               </w:rPr>
-              <w:lastRenderedPageBreak/>
               <w:t>6.</w:t>
             </w:r>
           </w:p>
@@ -4171,21 +3890,7 @@
                 <w:b/>
                 <w:bCs/>
               </w:rPr>
-              <w:t>Промежуточная а</w:t>
-            </w:r>
-            <w:r>
-              <w:rPr>
-                <w:b/>
-                <w:bCs/>
-              </w:rPr>
-              <w:t>т</w:t>
-            </w:r>
-            <w:r>
-              <w:rPr>
-                <w:b/>
-                <w:bCs/>
-              </w:rPr>
-              <w:t>тестация</w:t>
+              <w:t>Промежуточная аттестация</w:t>
             </w:r>
           </w:p>
         </w:tc>
@@ -4670,6 +4375,7 @@
           <w:bCs/>
           <w:caps/>
         </w:rPr>
+        <w:lastRenderedPageBreak/>
         <w:t>СОДЕРЖАНИЕ ДИСЦИПЛИНЫ</w:t>
       </w:r>
       <w:r>
@@ -5800,39 +5506,7 @@
                 <w:sz w:val="16"/>
                 <w:szCs w:val="16"/>
               </w:rPr>
-              <w:t>Аудито</w:t>
-            </w:r>
-            <w:r>
-              <w:rPr>
-                <w:b/>
-                <w:sz w:val="16"/>
-                <w:szCs w:val="16"/>
-              </w:rPr>
-              <w:t>р</w:t>
-            </w:r>
-            <w:r>
-              <w:rPr>
-                <w:b/>
-                <w:sz w:val="16"/>
-                <w:szCs w:val="16"/>
-              </w:rPr>
-              <w:t>ные зан</w:t>
-            </w:r>
-            <w:r>
-              <w:rPr>
-                <w:b/>
-                <w:sz w:val="16"/>
-                <w:szCs w:val="16"/>
-              </w:rPr>
-              <w:t>я</w:t>
-            </w:r>
-            <w:r>
-              <w:rPr>
-                <w:b/>
-                <w:sz w:val="16"/>
-                <w:szCs w:val="16"/>
-              </w:rPr>
-              <w:t>тия (час.)</w:t>
+              <w:t>Аудиторные занятия (час.)</w:t>
             </w:r>
           </w:p>
         </w:tc>
@@ -6102,21 +5776,7 @@
                 <w:sz w:val="16"/>
                 <w:szCs w:val="16"/>
               </w:rPr>
-              <w:t>Всего  самостоятельной работы студе</w:t>
-            </w:r>
-            <w:r>
-              <w:rPr>
-                <w:sz w:val="16"/>
-                <w:szCs w:val="16"/>
-              </w:rPr>
-              <w:t>н</w:t>
-            </w:r>
-            <w:r>
-              <w:rPr>
-                <w:sz w:val="16"/>
-                <w:szCs w:val="16"/>
-              </w:rPr>
-              <w:t>тов (час.)</w:t>
+              <w:t>Всего  самостоятельной работы студентов (час.)</w:t>
             </w:r>
           </w:p>
         </w:tc>
@@ -6172,21 +5832,7 @@
                 <w:sz w:val="16"/>
                 <w:szCs w:val="16"/>
               </w:rPr>
-              <w:t>Выполнение самостоятельных внеаудиторных работ (к</w:t>
-            </w:r>
-            <w:r>
-              <w:rPr>
-                <w:sz w:val="16"/>
-                <w:szCs w:val="16"/>
-              </w:rPr>
-              <w:t>о</w:t>
-            </w:r>
-            <w:r>
-              <w:rPr>
-                <w:sz w:val="16"/>
-                <w:szCs w:val="16"/>
-              </w:rPr>
-              <w:t>лич.)</w:t>
+              <w:t>Выполнение самостоятельных внеаудиторных работ (колич.)</w:t>
             </w:r>
           </w:p>
         </w:tc>
@@ -6213,49 +5859,7 @@
                 <w:sz w:val="14"/>
                 <w:szCs w:val="14"/>
               </w:rPr>
-              <w:t>Подготовка к ко</w:t>
-            </w:r>
-            <w:r>
-              <w:rPr>
-                <w:sz w:val="14"/>
-                <w:szCs w:val="14"/>
-              </w:rPr>
-              <w:t>н</w:t>
-            </w:r>
-            <w:r>
-              <w:rPr>
-                <w:sz w:val="14"/>
-                <w:szCs w:val="14"/>
-              </w:rPr>
-              <w:t>трольным меропр</w:t>
-            </w:r>
-            <w:r>
-              <w:rPr>
-                <w:sz w:val="14"/>
-                <w:szCs w:val="14"/>
-              </w:rPr>
-              <w:t>и</w:t>
-            </w:r>
-            <w:r>
-              <w:rPr>
-                <w:sz w:val="14"/>
-                <w:szCs w:val="14"/>
-              </w:rPr>
-              <w:t>ятиям текущей аттестации (к</w:t>
-            </w:r>
-            <w:r>
-              <w:rPr>
-                <w:sz w:val="14"/>
-                <w:szCs w:val="14"/>
-              </w:rPr>
-              <w:t>о</w:t>
-            </w:r>
-            <w:r>
-              <w:rPr>
-                <w:sz w:val="14"/>
-                <w:szCs w:val="14"/>
-              </w:rPr>
-              <w:t>лич.)</w:t>
+              <w:t>Подготовка к контрольным мероприятиям текущей аттестации (колич.)</w:t>
             </w:r>
           </w:p>
         </w:tc>
@@ -6282,21 +5886,7 @@
                 <w:sz w:val="14"/>
                 <w:szCs w:val="14"/>
               </w:rPr>
-              <w:t>Подгото</w:t>
-            </w:r>
-            <w:r>
-              <w:rPr>
-                <w:sz w:val="14"/>
-                <w:szCs w:val="14"/>
-              </w:rPr>
-              <w:t>в</w:t>
-            </w:r>
-            <w:r>
-              <w:rPr>
-                <w:sz w:val="14"/>
-                <w:szCs w:val="14"/>
-              </w:rPr>
-              <w:t>ка к</w:t>
+              <w:t>Подготовка к</w:t>
             </w:r>
           </w:p>
           <w:p>
@@ -6316,49 +5906,7 @@
                 <w:sz w:val="14"/>
                 <w:szCs w:val="14"/>
               </w:rPr>
-              <w:t>промеж</w:t>
-            </w:r>
-            <w:r>
-              <w:rPr>
-                <w:sz w:val="14"/>
-                <w:szCs w:val="14"/>
-              </w:rPr>
-              <w:t>у</w:t>
-            </w:r>
-            <w:r>
-              <w:rPr>
-                <w:sz w:val="14"/>
-                <w:szCs w:val="14"/>
-              </w:rPr>
-              <w:t>точной аттест</w:t>
-            </w:r>
-            <w:r>
-              <w:rPr>
-                <w:sz w:val="14"/>
-                <w:szCs w:val="14"/>
-              </w:rPr>
-              <w:t>а</w:t>
-            </w:r>
-            <w:r>
-              <w:rPr>
-                <w:sz w:val="14"/>
-                <w:szCs w:val="14"/>
-              </w:rPr>
-              <w:t>ции по дисц</w:t>
-            </w:r>
-            <w:r>
-              <w:rPr>
-                <w:sz w:val="14"/>
-                <w:szCs w:val="14"/>
-              </w:rPr>
-              <w:t>и</w:t>
-            </w:r>
-            <w:r>
-              <w:rPr>
-                <w:sz w:val="14"/>
-                <w:szCs w:val="14"/>
-              </w:rPr>
-              <w:t>плине (час.)</w:t>
+              <w:t>промежуточной аттестации по дисциплине (час.)</w:t>
             </w:r>
           </w:p>
         </w:tc>
@@ -6385,63 +5933,7 @@
                 <w:sz w:val="14"/>
                 <w:szCs w:val="14"/>
               </w:rPr>
-              <w:t>Подготовка в рамках ди</w:t>
-            </w:r>
-            <w:r>
-              <w:rPr>
-                <w:sz w:val="14"/>
-                <w:szCs w:val="14"/>
-              </w:rPr>
-              <w:t>с</w:t>
-            </w:r>
-            <w:r>
-              <w:rPr>
-                <w:sz w:val="14"/>
-                <w:szCs w:val="14"/>
-              </w:rPr>
-              <w:t>циплины к промеж</w:t>
-            </w:r>
-            <w:r>
-              <w:rPr>
-                <w:sz w:val="14"/>
-                <w:szCs w:val="14"/>
-              </w:rPr>
-              <w:t>у</w:t>
-            </w:r>
-            <w:r>
-              <w:rPr>
-                <w:sz w:val="14"/>
-                <w:szCs w:val="14"/>
-              </w:rPr>
-              <w:t>точной аттест</w:t>
-            </w:r>
-            <w:r>
-              <w:rPr>
-                <w:sz w:val="14"/>
-                <w:szCs w:val="14"/>
-              </w:rPr>
-              <w:t>а</w:t>
-            </w:r>
-            <w:r>
-              <w:rPr>
-                <w:sz w:val="14"/>
-                <w:szCs w:val="14"/>
-              </w:rPr>
-              <w:t>ции по мод</w:t>
-            </w:r>
-            <w:r>
-              <w:rPr>
-                <w:sz w:val="14"/>
-                <w:szCs w:val="14"/>
-              </w:rPr>
-              <w:t>у</w:t>
-            </w:r>
-            <w:r>
-              <w:rPr>
-                <w:sz w:val="14"/>
-                <w:szCs w:val="14"/>
-              </w:rPr>
-              <w:t>лю (час.)</w:t>
+              <w:t>Подготовка в рамках дисциплины к промежуточной аттестации по модулю (час.)</w:t>
             </w:r>
           </w:p>
         </w:tc>
@@ -6616,21 +6108,7 @@
                 <w:sz w:val="16"/>
                 <w:szCs w:val="16"/>
               </w:rPr>
-              <w:t>Вс</w:t>
-            </w:r>
-            <w:r>
-              <w:rPr>
-                <w:sz w:val="16"/>
-                <w:szCs w:val="16"/>
-              </w:rPr>
-              <w:t>е</w:t>
-            </w:r>
-            <w:r>
-              <w:rPr>
-                <w:sz w:val="16"/>
-                <w:szCs w:val="16"/>
-              </w:rPr>
-              <w:t>го (час.)</w:t>
+              <w:t>Всего (час.)</w:t>
             </w:r>
           </w:p>
         </w:tc>
@@ -7075,21 +6553,7 @@
                 <w:sz w:val="16"/>
                 <w:szCs w:val="16"/>
               </w:rPr>
-              <w:t>Вс</w:t>
-            </w:r>
-            <w:r>
-              <w:rPr>
-                <w:sz w:val="16"/>
-                <w:szCs w:val="16"/>
-              </w:rPr>
-              <w:t>е</w:t>
-            </w:r>
-            <w:r>
-              <w:rPr>
-                <w:sz w:val="16"/>
-                <w:szCs w:val="16"/>
-              </w:rPr>
-              <w:t>го (час.)</w:t>
+              <w:t>Всего (час.)</w:t>
             </w:r>
           </w:p>
           <w:p>
@@ -7265,21 +6729,7 @@
                 <w:sz w:val="16"/>
                 <w:szCs w:val="16"/>
               </w:rPr>
-              <w:t>Проект по  мод</w:t>
-            </w:r>
-            <w:r>
-              <w:rPr>
-                <w:sz w:val="16"/>
-                <w:szCs w:val="16"/>
-              </w:rPr>
-              <w:t>у</w:t>
-            </w:r>
-            <w:r>
-              <w:rPr>
-                <w:sz w:val="16"/>
-                <w:szCs w:val="16"/>
-              </w:rPr>
-              <w:t>лю</w:t>
+              <w:t>Проект по  модулю</w:t>
             </w:r>
           </w:p>
         </w:tc>
@@ -11675,44 +11125,14 @@
                 <w:sz w:val="16"/>
                 <w:szCs w:val="16"/>
               </w:rPr>
-              <w:t>, без учета подгото</w:t>
-            </w:r>
-            <w:r>
-              <w:rPr>
-                <w:bCs/>
-                <w:sz w:val="16"/>
-                <w:szCs w:val="16"/>
-              </w:rPr>
-              <w:t>в</w:t>
-            </w:r>
-            <w:r>
-              <w:rPr>
-                <w:bCs/>
-                <w:sz w:val="16"/>
-                <w:szCs w:val="16"/>
-              </w:rPr>
-              <w:t>ки к</w:t>
-            </w:r>
-            <w:r>
-              <w:rPr>
-                <w:sz w:val="16"/>
-                <w:szCs w:val="16"/>
-              </w:rPr>
-              <w:t xml:space="preserve"> аттестационным меропри</w:t>
-            </w:r>
-            <w:r>
-              <w:rPr>
-                <w:sz w:val="16"/>
-                <w:szCs w:val="16"/>
-              </w:rPr>
-              <w:t>я</w:t>
-            </w:r>
-            <w:r>
-              <w:rPr>
-                <w:sz w:val="16"/>
-                <w:szCs w:val="16"/>
-              </w:rPr>
-              <w:t>тиям</w:t>
+              <w:t>, без учета подготовки к</w:t>
+            </w:r>
+            <w:r>
+              <w:rPr>
+                <w:sz w:val="16"/>
+                <w:szCs w:val="16"/>
+              </w:rPr>
+              <w:t xml:space="preserve"> аттестационным мероприятиям</w:t>
             </w:r>
             <w:r>
               <w:rPr>
@@ -11795,14 +11215,6 @@
                 <w:szCs w:val="16"/>
               </w:rPr>
               <w:instrText xml:space="preserve"> =SUM(ABOVE) </w:instrText>
-            </w:r>
-            <w:r>
-              <w:rPr>
-                <w:bCs/>
-                <w:sz w:val="16"/>
-                <w:szCs w:val="16"/>
-              </w:rPr>
-              <w:fldChar w:fldCharType="separate"/>
             </w:r>
             <w:r>
               <w:rPr>
@@ -13202,21 +12614,7 @@
                 <w:b/>
                 <w:bCs/>
               </w:rPr>
-              <w:t>разд</w:t>
-            </w:r>
-            <w:r>
-              <w:rPr>
-                <w:b/>
-                <w:bCs/>
-              </w:rPr>
-              <w:t>е</w:t>
-            </w:r>
-            <w:r>
-              <w:rPr>
-                <w:b/>
-                <w:bCs/>
-              </w:rPr>
-              <w:t>ла, темы</w:t>
+              <w:t>раздела, темы</w:t>
             </w:r>
           </w:p>
         </w:tc>
@@ -14715,21 +14113,7 @@
                 <w:b/>
                 <w:bCs/>
               </w:rPr>
-              <w:t>разд</w:t>
-            </w:r>
-            <w:r>
-              <w:rPr>
-                <w:b/>
-                <w:bCs/>
-              </w:rPr>
-              <w:t>е</w:t>
-            </w:r>
-            <w:r>
-              <w:rPr>
-                <w:b/>
-                <w:bCs/>
-              </w:rPr>
-              <w:t>ла, темы</w:t>
+              <w:t>раздела, темы</w:t>
             </w:r>
           </w:p>
         </w:tc>
@@ -15075,7 +14459,6 @@
           <w:b/>
           <w:iCs/>
         </w:rPr>
-        <w:lastRenderedPageBreak/>
         <w:t>Примерный перечень тем расчетно-графических работ</w:t>
       </w:r>
     </w:p>
@@ -15221,21 +14604,7 @@
                 <w:b/>
                 <w:bCs/>
               </w:rPr>
-              <w:t>разд</w:t>
-            </w:r>
-            <w:r>
-              <w:rPr>
-                <w:b/>
-                <w:bCs/>
-              </w:rPr>
-              <w:t>е</w:t>
-            </w:r>
-            <w:r>
-              <w:rPr>
-                <w:b/>
-                <w:bCs/>
-              </w:rPr>
-              <w:t>ла, темы</w:t>
+              <w:t>раздела, темы</w:t>
             </w:r>
           </w:p>
         </w:tc>
@@ -15469,23 +14838,7 @@
                 <w:sz w:val="22"/>
                 <w:szCs w:val="22"/>
               </w:rPr>
-              <w:t>Код раздела, темы ди</w:t>
-            </w:r>
-            <w:r>
-              <w:rPr>
-                <w:b/>
-                <w:sz w:val="22"/>
-                <w:szCs w:val="22"/>
-              </w:rPr>
-              <w:t>с</w:t>
-            </w:r>
-            <w:r>
-              <w:rPr>
-                <w:b/>
-                <w:sz w:val="22"/>
-                <w:szCs w:val="22"/>
-              </w:rPr>
-              <w:t>циплины</w:t>
+              <w:t>Код раздела, темы дисциплины</w:t>
             </w:r>
           </w:p>
         </w:tc>
@@ -15598,21 +14951,7 @@
                 <w:sz w:val="22"/>
                 <w:szCs w:val="22"/>
               </w:rPr>
-              <w:t>Проектная раб</w:t>
-            </w:r>
-            <w:r>
-              <w:rPr>
-                <w:sz w:val="22"/>
-                <w:szCs w:val="22"/>
-              </w:rPr>
-              <w:t>о</w:t>
-            </w:r>
-            <w:r>
-              <w:rPr>
-                <w:sz w:val="22"/>
-                <w:szCs w:val="22"/>
-              </w:rPr>
-              <w:t>та</w:t>
+              <w:t>Проектная работа</w:t>
             </w:r>
           </w:p>
         </w:tc>
@@ -15699,21 +15038,7 @@
                 <w:sz w:val="22"/>
                 <w:szCs w:val="22"/>
               </w:rPr>
-              <w:t>Проблемное об</w:t>
-            </w:r>
-            <w:r>
-              <w:rPr>
-                <w:sz w:val="22"/>
-                <w:szCs w:val="22"/>
-              </w:rPr>
-              <w:t>у</w:t>
-            </w:r>
-            <w:r>
-              <w:rPr>
-                <w:sz w:val="22"/>
-                <w:szCs w:val="22"/>
-              </w:rPr>
-              <w:t>чение</w:t>
+              <w:t>Проблемное обучение</w:t>
             </w:r>
           </w:p>
         </w:tc>
@@ -15742,21 +15067,7 @@
                 <w:sz w:val="22"/>
                 <w:szCs w:val="22"/>
               </w:rPr>
-              <w:t>Командная раб</w:t>
-            </w:r>
-            <w:r>
-              <w:rPr>
-                <w:sz w:val="22"/>
-                <w:szCs w:val="22"/>
-              </w:rPr>
-              <w:t>о</w:t>
-            </w:r>
-            <w:r>
-              <w:rPr>
-                <w:sz w:val="22"/>
-                <w:szCs w:val="22"/>
-              </w:rPr>
-              <w:t>та</w:t>
+              <w:t>Командная работа</w:t>
             </w:r>
           </w:p>
         </w:tc>
@@ -15785,21 +15096,7 @@
                 <w:sz w:val="22"/>
                 <w:szCs w:val="22"/>
               </w:rPr>
-              <w:t>Другие (указать, к</w:t>
-            </w:r>
-            <w:r>
-              <w:rPr>
-                <w:sz w:val="22"/>
-                <w:szCs w:val="22"/>
-              </w:rPr>
-              <w:t>а</w:t>
-            </w:r>
-            <w:r>
-              <w:rPr>
-                <w:sz w:val="22"/>
-                <w:szCs w:val="22"/>
-              </w:rPr>
-              <w:t>кие)</w:t>
+              <w:t>Другие (указать, какие)</w:t>
             </w:r>
           </w:p>
         </w:tc>
@@ -15828,19 +15125,7 @@
               <w:rPr>
                 <w:szCs w:val="22"/>
               </w:rPr>
-              <w:t>Сетевые уче</w:t>
-            </w:r>
-            <w:r>
-              <w:rPr>
-                <w:szCs w:val="22"/>
-              </w:rPr>
-              <w:t>б</w:t>
-            </w:r>
-            <w:r>
-              <w:rPr>
-                <w:szCs w:val="22"/>
-              </w:rPr>
-              <w:t>ные курсы</w:t>
+              <w:t>Сетевые учебные курсы</w:t>
             </w:r>
           </w:p>
         </w:tc>
@@ -15864,13 +15149,7 @@
               <w:jc w:val="center"/>
             </w:pPr>
             <w:r>
-              <w:t>Виртуальные практикумы и тренаж</w:t>
-            </w:r>
-            <w:r>
-              <w:t>е</w:t>
-            </w:r>
-            <w:r>
-              <w:t>ры</w:t>
+              <w:t>Виртуальные практикумы и тренажеры</w:t>
             </w:r>
           </w:p>
         </w:tc>
@@ -15898,21 +15177,7 @@
                 <w:sz w:val="22"/>
                 <w:szCs w:val="22"/>
               </w:rPr>
-              <w:t>Вебинары  и видеоконф</w:t>
-            </w:r>
-            <w:r>
-              <w:rPr>
-                <w:sz w:val="22"/>
-                <w:szCs w:val="22"/>
-              </w:rPr>
-              <w:t>е</w:t>
-            </w:r>
-            <w:r>
-              <w:rPr>
-                <w:sz w:val="22"/>
-                <w:szCs w:val="22"/>
-              </w:rPr>
-              <w:t>ренции</w:t>
+              <w:t>Вебинары  и видеоконференции</w:t>
             </w:r>
           </w:p>
         </w:tc>
@@ -15951,21 +15216,7 @@
                 <w:sz w:val="22"/>
                 <w:szCs w:val="22"/>
               </w:rPr>
-              <w:t>-конференции и семин</w:t>
-            </w:r>
-            <w:r>
-              <w:rPr>
-                <w:sz w:val="22"/>
-                <w:szCs w:val="22"/>
-              </w:rPr>
-              <w:t>а</w:t>
-            </w:r>
-            <w:r>
-              <w:rPr>
-                <w:sz w:val="22"/>
-                <w:szCs w:val="22"/>
-              </w:rPr>
-              <w:t>ры</w:t>
+              <w:t>-конференции и семинары</w:t>
             </w:r>
           </w:p>
         </w:tc>
@@ -15989,21 +15240,7 @@
                 <w:sz w:val="22"/>
                 <w:szCs w:val="22"/>
               </w:rPr>
-              <w:t>Совместная работа и разработка ко</w:t>
-            </w:r>
-            <w:r>
-              <w:rPr>
-                <w:sz w:val="22"/>
-                <w:szCs w:val="22"/>
-              </w:rPr>
-              <w:t>н</w:t>
-            </w:r>
-            <w:r>
-              <w:rPr>
-                <w:sz w:val="22"/>
-                <w:szCs w:val="22"/>
-              </w:rPr>
-              <w:t>тента</w:t>
+              <w:t>Совместная работа и разработка контента</w:t>
             </w:r>
           </w:p>
         </w:tc>
@@ -16028,21 +15265,7 @@
                 <w:sz w:val="22"/>
                 <w:szCs w:val="22"/>
               </w:rPr>
-              <w:t>Другие (указать, к</w:t>
-            </w:r>
-            <w:r>
-              <w:rPr>
-                <w:sz w:val="22"/>
-                <w:szCs w:val="22"/>
-              </w:rPr>
-              <w:t>а</w:t>
-            </w:r>
-            <w:r>
-              <w:rPr>
-                <w:sz w:val="22"/>
-                <w:szCs w:val="22"/>
-              </w:rPr>
-              <w:t>кие)</w:t>
+              <w:t>Другие (указать, какие)</w:t>
             </w:r>
           </w:p>
         </w:tc>
@@ -18238,6 +17461,7 @@
           <w:bCs/>
           <w:caps/>
         </w:rPr>
+        <w:lastRenderedPageBreak/>
         <w:t>УЧЕБНО-МЕТОДИЧЕСКОЕ И ИНФОРМАЦИОННОЕ ОБЕСПЕЧЕНИЕ дисциплины</w:t>
       </w:r>
       <w:r>
@@ -18341,19 +17565,7 @@
         <w:jc w:val="both"/>
       </w:pPr>
       <w:r>
-        <w:t>Новиков, Ю. В. Основы локальных сетей. Курс лекций : учеб. пособие для студе</w:t>
-      </w:r>
-      <w:r>
-        <w:t>н</w:t>
-      </w:r>
-      <w:r>
-        <w:t>тов вузов, обучающихся по специальностям в обл. информ. технологий / Ю. В. Н</w:t>
-      </w:r>
-      <w:r>
-        <w:t>о</w:t>
-      </w:r>
-      <w:r>
-        <w:t>виков, С. В. Кондратенко .— Москва : Интернет-Университет Информационных Технологий, 2009 .— 360 с.</w:t>
+        <w:t>Новиков, Ю. В. Основы локальных сетей. Курс лекций : учеб. пособие для студентов вузов, обучающихся по специальностям в обл. информ. технологий / Ю. В. Новиков, С. В. Кондратенко .— Москва : Интернет-Университет Информационных Технологий, 2009 .— 360 с.</w:t>
       </w:r>
     </w:p>
     <w:p>
@@ -18831,7 +18043,6 @@
         </w:rPr>
       </w:pPr>
       <w:r>
-        <w:lastRenderedPageBreak/>
         <w:t>Не используются</w:t>
       </w:r>
     </w:p>
@@ -18942,7 +18153,11 @@
         <w:jc w:val="both"/>
       </w:pPr>
       <w:r>
-        <w:t>Для проведения практических занятий необходим компьютерный класс, оборудованный техникой из расчета один компьютер на одного обучающегося, с обустроенным рабочим местом преподавателя. На всех персональных компьютерах должно быть установлено программное обеспечение в соответствие с п. 9.3.</w:t>
+        <w:t xml:space="preserve">Для проведения практических занятий необходим компьютерный класс, оборудованный техникой из расчета один компьютер на одного обучающегося, с </w:t>
+      </w:r>
+      <w:r>
+        <w:lastRenderedPageBreak/>
+        <w:t>обустроенным рабочим местом преподавателя. На всех персональных компьютерах должно быть установлено программное обеспечение в соответствие с п. 9.3.</w:t>
       </w:r>
       <w:r>
         <w:t xml:space="preserve"> </w:t>
@@ -19218,51 +18433,23 @@
                 <w:b/>
                 <w:bCs/>
               </w:rPr>
-              <w:t>Сроки – с</w:t>
-            </w:r>
-            <w:r>
+              <w:t>Сроки – семестр,</w:t>
+            </w:r>
+          </w:p>
+          <w:p>
+            <w:pPr>
+              <w:jc w:val="center"/>
               <w:rPr>
                 <w:b/>
                 <w:bCs/>
               </w:rPr>
-              <w:t>е</w:t>
-            </w:r>
+            </w:pPr>
             <w:r>
               <w:rPr>
                 <w:b/>
                 <w:bCs/>
               </w:rPr>
-              <w:t>местр,</w:t>
-            </w:r>
-          </w:p>
-          <w:p>
-            <w:pPr>
-              <w:jc w:val="center"/>
-              <w:rPr>
-                <w:b/>
-                <w:bCs/>
-              </w:rPr>
-            </w:pPr>
-            <w:r>
-              <w:rPr>
-                <w:b/>
-                <w:bCs/>
-              </w:rPr>
-              <w:t>учебная нед</w:t>
-            </w:r>
-            <w:r>
-              <w:rPr>
-                <w:b/>
-                <w:bCs/>
-              </w:rPr>
-              <w:t>е</w:t>
-            </w:r>
-            <w:r>
-              <w:rPr>
-                <w:b/>
-                <w:bCs/>
-              </w:rPr>
-              <w:t>ля</w:t>
+              <w:t>учебная неделя</w:t>
             </w:r>
           </w:p>
         </w:tc>
@@ -19283,21 +18470,7 @@
                 <w:b/>
                 <w:bCs/>
               </w:rPr>
-              <w:t>Макс</w:t>
-            </w:r>
-            <w:r>
-              <w:rPr>
-                <w:b/>
-                <w:bCs/>
-              </w:rPr>
-              <w:t>и</w:t>
-            </w:r>
-            <w:r>
-              <w:rPr>
-                <w:b/>
-                <w:bCs/>
-              </w:rPr>
-              <w:t>мальная оценка в баллах</w:t>
+              <w:t>Максимальная оценка в баллах</w:t>
             </w:r>
           </w:p>
         </w:tc>
@@ -19564,19 +18737,7 @@
               <w:rPr>
                 <w:b/>
               </w:rPr>
-              <w:t>2. Практические/семинарские занятия: коэффициент значимости совокупных результ</w:t>
-            </w:r>
-            <w:r>
-              <w:rPr>
-                <w:b/>
-              </w:rPr>
-              <w:t>а</w:t>
-            </w:r>
-            <w:r>
-              <w:rPr>
-                <w:b/>
-              </w:rPr>
-              <w:t>тов пра</w:t>
+              <w:t>2. Практические/семинарские занятия: коэффициент значимости совокупных результатов пра</w:t>
             </w:r>
             <w:r>
               <w:rPr>
@@ -19608,13 +18769,7 @@
               <w:rPr>
                 <w:b/>
               </w:rPr>
-              <w:t>3. Лабораторные занятия: коэффициент значимости совокупных результатов лаборато</w:t>
-            </w:r>
-            <w:r>
-              <w:rPr>
-                <w:b/>
-              </w:rPr>
-              <w:t>р</w:t>
+              <w:t>3. Лабораторные занятия: коэффициент значимости совокупных результатов лаборатор</w:t>
             </w:r>
             <w:r>
               <w:rPr>
@@ -19677,51 +18832,23 @@
                 <w:b/>
                 <w:bCs/>
               </w:rPr>
-              <w:t>Сроки – с</w:t>
-            </w:r>
-            <w:r>
+              <w:t>Сроки – семестр,</w:t>
+            </w:r>
+          </w:p>
+          <w:p>
+            <w:pPr>
+              <w:jc w:val="center"/>
               <w:rPr>
                 <w:b/>
                 <w:bCs/>
               </w:rPr>
-              <w:t>е</w:t>
-            </w:r>
+            </w:pPr>
             <w:r>
               <w:rPr>
                 <w:b/>
                 <w:bCs/>
               </w:rPr>
-              <w:t>местр,</w:t>
-            </w:r>
-          </w:p>
-          <w:p>
-            <w:pPr>
-              <w:jc w:val="center"/>
-              <w:rPr>
-                <w:b/>
-                <w:bCs/>
-              </w:rPr>
-            </w:pPr>
-            <w:r>
-              <w:rPr>
-                <w:b/>
-                <w:bCs/>
-              </w:rPr>
-              <w:t>учебная нед</w:t>
-            </w:r>
-            <w:r>
-              <w:rPr>
-                <w:b/>
-                <w:bCs/>
-              </w:rPr>
-              <w:t>е</w:t>
-            </w:r>
-            <w:r>
-              <w:rPr>
-                <w:b/>
-                <w:bCs/>
-              </w:rPr>
-              <w:t>ля</w:t>
+              <w:t>учебная неделя</w:t>
             </w:r>
           </w:p>
         </w:tc>
@@ -19742,21 +18869,7 @@
                 <w:b/>
                 <w:bCs/>
               </w:rPr>
-              <w:t>Макс</w:t>
-            </w:r>
-            <w:r>
-              <w:rPr>
-                <w:b/>
-                <w:bCs/>
-              </w:rPr>
-              <w:t>и</w:t>
-            </w:r>
-            <w:r>
-              <w:rPr>
-                <w:b/>
-                <w:bCs/>
-              </w:rPr>
-              <w:t>мальная оценка в баллах</w:t>
+              <w:t>Максимальная оценка в баллах</w:t>
             </w:r>
           </w:p>
         </w:tc>
@@ -20190,19 +19303,7 @@
               <w:rPr>
                 <w:b/>
               </w:rPr>
-              <w:t>Весовой коэффициент значимости результатов текущей аттестации по лабораторным з</w:t>
-            </w:r>
-            <w:r>
-              <w:rPr>
-                <w:b/>
-              </w:rPr>
-              <w:t>а</w:t>
-            </w:r>
-            <w:r>
-              <w:rPr>
-                <w:b/>
-              </w:rPr>
-              <w:t xml:space="preserve">нятиям </w:t>
+              <w:t xml:space="preserve">Весовой коэффициент значимости результатов текущей аттестации по лабораторным занятиям </w:t>
             </w:r>
             <w:r>
               <w:rPr>
@@ -20254,19 +19355,7 @@
               <w:rPr>
                 <w:b/>
               </w:rPr>
-              <w:t>Весовой коэффициент значимости результатов промежуточной аттестации по лаборато</w:t>
-            </w:r>
-            <w:r>
-              <w:rPr>
-                <w:b/>
-              </w:rPr>
-              <w:t>р</w:t>
-            </w:r>
-            <w:r>
-              <w:rPr>
-                <w:b/>
-              </w:rPr>
-              <w:t>ным занятиям</w:t>
+              <w:t>Весовой коэффициент значимости результатов промежуточной аттестации по лабораторным занятиям</w:t>
             </w:r>
           </w:p>
         </w:tc>
@@ -20378,23 +19467,7 @@
                 <w:bCs/>
                 <w:spacing w:val="-1"/>
               </w:rPr>
-              <w:t>Порядковый номер семестра по учебному пл</w:t>
-            </w:r>
-            <w:r>
-              <w:rPr>
-                <w:b/>
-                <w:bCs/>
-                <w:spacing w:val="-1"/>
-              </w:rPr>
-              <w:t>а</w:t>
-            </w:r>
-            <w:r>
-              <w:rPr>
-                <w:b/>
-                <w:bCs/>
-                <w:spacing w:val="-1"/>
-              </w:rPr>
-              <w:t xml:space="preserve">ну, в котором осваивается </w:t>
+              <w:t xml:space="preserve">Порядковый номер семестра по учебному плану, в котором осваивается </w:t>
             </w:r>
             <w:r>
               <w:rPr>
@@ -20770,13 +19843,7 @@
         <w:jc w:val="both"/>
       </w:pPr>
       <w:r>
-        <w:t>соответствия фактически достигнутых каждым студентом результатов освоения дисц</w:t>
-      </w:r>
-      <w:r>
-        <w:t>и</w:t>
-      </w:r>
-      <w:r>
-        <w:t>плины результатам, запланированным в формате дескрипторов «знать, уметь, иметь навыки» (п.1.3) и получения на основе БРС интегрированной оценки по дисциплине;</w:t>
+        <w:t>соответствия фактически достигнутых каждым студентом результатов освоения дисциплины результатам, запланированным в формате дескрипторов «знать, уметь, иметь навыки» (п.1.3) и получения на основе БРС интегрированной оценки по дисциплине;</w:t>
       </w:r>
     </w:p>
     <w:p>
@@ -20847,23 +19914,7 @@
           <w:sz w:val="24"/>
           <w:szCs w:val="24"/>
         </w:rPr>
-        <w:t>, соответствующих этапу изучения дисциплины, в условиях применения БРС оценивается с использованием критериев и шкалы оценок, у</w:t>
-      </w:r>
-      <w:r>
-        <w:rPr>
-          <w:color w:val="auto"/>
-          <w:sz w:val="24"/>
-          <w:szCs w:val="24"/>
-        </w:rPr>
-        <w:t>т</w:t>
-      </w:r>
-      <w:r>
-        <w:rPr>
-          <w:color w:val="auto"/>
-          <w:sz w:val="24"/>
-          <w:szCs w:val="24"/>
-        </w:rPr>
-        <w:t xml:space="preserve">вержденных УМС ММИ*:  </w:t>
+        <w:t xml:space="preserve">, соответствующих этапу изучения дисциплины, в условиях применения БРС оценивается с использованием критериев и шкалы оценок, утвержденных УМС ММИ*:  </w:t>
       </w:r>
     </w:p>
     <w:tbl>
@@ -20945,13 +19996,7 @@
               <w:jc w:val="center"/>
             </w:pPr>
             <w:r>
-              <w:t>Рейтинг результата осв</w:t>
-            </w:r>
-            <w:r>
-              <w:t>о</w:t>
-            </w:r>
-            <w:r>
-              <w:t xml:space="preserve">ения дисциплины </w:t>
+              <w:t xml:space="preserve">Рейтинг результата освоения дисциплины </w:t>
             </w:r>
             <w:r>
               <w:rPr>
@@ -20980,7 +20025,7 @@
                 <v:shape id="_x0000_i1025" type="#_x0000_t75" style="width:27.75pt;height:22.5pt" o:ole="">
                   <v:imagedata r:id="rId7" o:title=""/>
                 </v:shape>
-                <o:OLEObject Type="Embed" ProgID="Equation.3" ShapeID="_x0000_i1025" DrawAspect="Content" ObjectID="_1548683720" r:id="rId8"/>
+                <o:OLEObject Type="Embed" ProgID="Equation.3" ShapeID="_x0000_i1025" DrawAspect="Content" ObjectID="_1548688140" r:id="rId8"/>
               </w:object>
             </w:r>
             <w:r>
@@ -21015,13 +20060,7 @@
               <w:jc w:val="center"/>
             </w:pPr>
             <w:r>
-              <w:t>Уровень освоения элементов комп</w:t>
-            </w:r>
-            <w:r>
-              <w:t>е</w:t>
-            </w:r>
-            <w:r>
-              <w:t>тенций</w:t>
+              <w:t>Уровень освоения элементов компетенций</w:t>
             </w:r>
           </w:p>
         </w:tc>
@@ -21258,13 +20297,7 @@
               <w:ind w:left="34" w:firstLine="42"/>
             </w:pPr>
             <w:r>
-              <w:t>Элементы не осв</w:t>
-            </w:r>
-            <w:r>
-              <w:t>о</w:t>
-            </w:r>
-            <w:r>
-              <w:t>ены</w:t>
+              <w:t>Элементы не освоены</w:t>
             </w:r>
           </w:p>
         </w:tc>
@@ -21319,19 +20352,7 @@
         <w:t>Промежуточная аттестация по дисциплине</w:t>
       </w:r>
       <w:r>
-        <w:t xml:space="preserve"> представляет собой комплексную оценку, определяемую уровнем выполнения всех запланированных контрольно-оценочных меропри</w:t>
-      </w:r>
-      <w:r>
-        <w:t>я</w:t>
-      </w:r>
-      <w:r>
-        <w:t>тий (КОМ), каждое из которых имеет свою значимость, учитываемую при определении ре</w:t>
-      </w:r>
-      <w:r>
-        <w:t>й</w:t>
-      </w:r>
-      <w:r>
-        <w:t xml:space="preserve">тинга результата освоения дисциплины </w:t>
+        <w:t xml:space="preserve"> представляет собой комплексную оценку, определяемую уровнем выполнения всех запланированных контрольно-оценочных мероприятий (КОМ), каждое из которых имеет свою значимость, учитываемую при определении рейтинга результата освоения дисциплины </w:t>
       </w:r>
       <w:r>
         <w:rPr>
@@ -21341,17 +20362,11 @@
           <v:shape id="_x0000_i1026" type="#_x0000_t75" style="width:27pt;height:20.25pt" o:ole="">
             <v:imagedata r:id="rId10" o:title=""/>
           </v:shape>
-          <o:OLEObject Type="Embed" ProgID="Equation.3" ShapeID="_x0000_i1026" DrawAspect="Content" ObjectID="_1548683721" r:id="rId11"/>
+          <o:OLEObject Type="Embed" ProgID="Equation.3" ShapeID="_x0000_i1026" DrawAspect="Content" ObjectID="_1548688141" r:id="rId11"/>
         </w:object>
       </w:r>
       <w:r>
-        <w:t>. Используемый набор КОМ имеет следующую характ</w:t>
-      </w:r>
-      <w:r>
-        <w:t>е</w:t>
-      </w:r>
-      <w:r>
-        <w:t>ристику:</w:t>
+        <w:t>. Используемый набор КОМ имеет следующую характеристику:</w:t>
       </w:r>
       <w:r>
         <w:t xml:space="preserve"> </w:t>
@@ -21616,13 +20631,7 @@
               <w:t>; 11</w:t>
             </w:r>
             <w:r>
-              <w:t xml:space="preserve"> лаборато</w:t>
-            </w:r>
-            <w:r>
-              <w:t>р</w:t>
-            </w:r>
-            <w:r>
-              <w:t>ных работ</w:t>
+              <w:t xml:space="preserve"> лабораторных работ</w:t>
             </w:r>
           </w:p>
         </w:tc>
@@ -21690,19 +20699,7 @@
               <w:t>40</w:t>
             </w:r>
             <w:r>
-              <w:t xml:space="preserve"> теоретических в</w:t>
-            </w:r>
-            <w:r>
-              <w:t>о</w:t>
-            </w:r>
-            <w:r>
-              <w:t>просов; 15 задач по разделам дисципл</w:t>
-            </w:r>
-            <w:r>
-              <w:t>и</w:t>
-            </w:r>
-            <w:r>
-              <w:t>ны</w:t>
+              <w:t xml:space="preserve"> теоретических вопросов; 15 задач по разделам дисциплины</w:t>
             </w:r>
           </w:p>
         </w:tc>
@@ -21793,13 +20790,7 @@
         <w:jc w:val="both"/>
       </w:pPr>
       <w:r>
-        <w:t>Набор и значимость перечисленных КОМ реализованы в БРС дисциплины (см. Прил</w:t>
-      </w:r>
-      <w:r>
-        <w:t>о</w:t>
-      </w:r>
-      <w:r>
-        <w:t>жение 1). Характеристика состава заданий КОМ приведена в разделе 8.3.</w:t>
+        <w:t>Набор и значимость перечисленных КОМ реализованы в БРС дисциплины (см. Приложение 1). Характеристика состава заданий КОМ приведена в разделе 8.3.</w:t>
       </w:r>
     </w:p>
     <w:p>
@@ -21824,19 +20815,7 @@
         <w:t>Оценка знаний, умений и навыков</w:t>
       </w:r>
       <w:r>
-        <w:t>, продемонстрированных студентами при выполн</w:t>
-      </w:r>
-      <w:r>
-        <w:t>е</w:t>
-      </w:r>
-      <w:r>
-        <w:t>нии отдельных контрольно-оценочных мероприятий и оценочных заданий, входящих в их с</w:t>
-      </w:r>
-      <w:r>
-        <w:t>о</w:t>
-      </w:r>
-      <w:r>
-        <w:t xml:space="preserve">став, осуществляется с применением следующей шкалы оценок и критериев </w:t>
+        <w:t xml:space="preserve">, продемонстрированных студентами при выполнении отдельных контрольно-оценочных мероприятий и оценочных заданий, входящих в их состав, осуществляется с применением следующей шкалы оценок и критериев </w:t>
       </w:r>
     </w:p>
     <w:tbl>
@@ -21882,19 +20861,7 @@
               <w:rPr>
                 <w:b/>
               </w:rPr>
-              <w:t>Уровни оценки достижений студе</w:t>
-            </w:r>
-            <w:r>
-              <w:rPr>
-                <w:b/>
-              </w:rPr>
-              <w:t>н</w:t>
-            </w:r>
-            <w:r>
-              <w:rPr>
-                <w:b/>
-              </w:rPr>
-              <w:t>та (оценки)</w:t>
+              <w:t>Уровни оценки достижений студента (оценки)</w:t>
             </w:r>
           </w:p>
         </w:tc>
@@ -21971,7 +20938,7 @@
                 <v:shape id="_x0000_i1027" type="#_x0000_t75" style="width:18.75pt;height:20.25pt" o:ole="">
                   <v:imagedata r:id="rId12" o:title=""/>
                 </v:shape>
-                <o:OLEObject Type="Embed" ProgID="Equation.3" ShapeID="_x0000_i1027" DrawAspect="Content" ObjectID="_1548683722" r:id="rId13"/>
+                <o:OLEObject Type="Embed" ProgID="Equation.3" ShapeID="_x0000_i1027" DrawAspect="Content" ObjectID="_1548688142" r:id="rId13"/>
               </w:object>
             </w:r>
           </w:p>
@@ -22269,13 +21236,7 @@
               </w:rPr>
             </w:pPr>
             <w:r>
-              <w:t>не соответствует требованиям*, имеет сущ</w:t>
-            </w:r>
-            <w:r>
-              <w:t>е</w:t>
-            </w:r>
-            <w:r>
-              <w:t>ственные ошибки, требующие исправления</w:t>
+              <w:t>не соответствует требованиям*, имеет существенные ошибки, требующие исправления</w:t>
             </w:r>
           </w:p>
         </w:tc>
@@ -22373,13 +21334,7 @@
         <w:jc w:val="both"/>
       </w:pPr>
       <w:r>
-        <w:t>*) Требования и уровень достижений студентов (соответствие требованиям) по каждому ко</w:t>
-      </w:r>
-      <w:r>
-        <w:t>н</w:t>
-      </w:r>
-      <w:r>
-        <w:t>трольно-оценочному мероприятию определяется с учетом критериев, утвержденных УМС ММИ; код доступа:</w:t>
+        <w:t>*) Требования и уровень достижений студентов (соответствие требованиям) по каждому контрольно-оценочному мероприятию определяется с учетом критериев, утвержденных УМС ММИ; код доступа:</w:t>
       </w:r>
     </w:p>
     <w:p>
@@ -22392,19 +21347,7 @@
           <w:rPr>
             <w:rStyle w:val="a9"/>
           </w:rPr>
-          <w:t>http://mmi.urfu.ru/fileadmin/user_upload/site_9_1465/templates/doc/KriteriiUrovnjaOsvoenijaEHlementovKompetenciiPriIzucheniiDi</w:t>
-        </w:r>
-        <w:r>
-          <w:rPr>
-            <w:rStyle w:val="a9"/>
-          </w:rPr>
-          <w:t>s</w:t>
-        </w:r>
-        <w:r>
-          <w:rPr>
-            <w:rStyle w:val="a9"/>
-          </w:rPr>
-          <w:t>cipliny.pdf</w:t>
+          <w:t>http://mmi.urfu.ru/fileadmin/user_upload/site_9_1465/templates/doc/KriteriiUrovnjaOsvoenijaEHlementovKompetenciiPriIzucheniiDiscipliny.pdf</w:t>
         </w:r>
       </w:hyperlink>
       <w:r>
@@ -22439,13 +21382,7 @@
         <w:t>Оценка участия студента в аудиторных занятиях (посещение занятий</w:t>
       </w:r>
       <w:r>
-        <w:t>) в баллах техн</w:t>
-      </w:r>
-      <w:r>
-        <w:t>о</w:t>
-      </w:r>
-      <w:r>
-        <w:t>логической карты БРС определяется:</w:t>
+        <w:t>) в баллах технологической карты БРС определяется:</w:t>
       </w:r>
       <w:r>
         <w:rPr>
@@ -22474,7 +21411,7 @@
           <v:shape id="_x0000_i1028" type="#_x0000_t75" style="width:90.75pt;height:20.25pt" o:ole="">
             <v:imagedata r:id="rId15" o:title=""/>
           </v:shape>
-          <o:OLEObject Type="Embed" ProgID="Equation.3" ShapeID="_x0000_i1028" DrawAspect="Content" ObjectID="_1548683723" r:id="rId16"/>
+          <o:OLEObject Type="Embed" ProgID="Equation.3" ShapeID="_x0000_i1028" DrawAspect="Content" ObjectID="_1548688143" r:id="rId16"/>
         </w:object>
       </w:r>
       <w:r>
@@ -22496,17 +21433,11 @@
           <v:shape id="_x0000_i1029" type="#_x0000_t75" style="width:32.25pt;height:20.25pt" o:ole="">
             <v:imagedata r:id="rId17" o:title=""/>
           </v:shape>
-          <o:OLEObject Type="Embed" ProgID="Equation.3" ShapeID="_x0000_i1029" DrawAspect="Content" ObjectID="_1548683724" r:id="rId18"/>
+          <o:OLEObject Type="Embed" ProgID="Equation.3" ShapeID="_x0000_i1029" DrawAspect="Content" ObjectID="_1548688144" r:id="rId18"/>
         </w:object>
       </w:r>
       <w:r>
-        <w:t xml:space="preserve"> –  начисляемый балл технологической карты БРС за участие студента в аудито</w:t>
-      </w:r>
-      <w:r>
-        <w:t>р</w:t>
-      </w:r>
-      <w:r>
-        <w:t>ной работе (посещение занятий),</w:t>
+        <w:t xml:space="preserve"> –  начисляемый балл технологической карты БРС за участие студента в аудиторной работе (посещение занятий),</w:t>
       </w:r>
     </w:p>
     <w:p>
@@ -22523,17 +21454,11 @@
           <v:shape id="_x0000_i1030" type="#_x0000_t75" style="width:24.75pt;height:18.75pt" o:ole="">
             <v:imagedata r:id="rId19" o:title=""/>
           </v:shape>
-          <o:OLEObject Type="Embed" ProgID="Equation.3" ShapeID="_x0000_i1030" DrawAspect="Content" ObjectID="_1548683725" r:id="rId20"/>
+          <o:OLEObject Type="Embed" ProgID="Equation.3" ShapeID="_x0000_i1030" DrawAspect="Content" ObjectID="_1548688145" r:id="rId20"/>
         </w:object>
       </w:r>
       <w:r>
-        <w:t xml:space="preserve"> –  индекс участия студента в аудиторной работе, определяемый отношением числа часов занятий, на которых студент присутствовал, к числу часов занятий, пров</w:t>
-      </w:r>
-      <w:r>
-        <w:t>е</w:t>
-      </w:r>
-      <w:r>
-        <w:t>денных преподавателем по дисциплине в течении семестра (область изменения индекса от 1 и до 0). Индекс рассчитывается по итогам семестра.</w:t>
+        <w:t xml:space="preserve"> –  индекс участия студента в аудиторной работе, определяемый отношением числа часов занятий, на которых студент присутствовал, к числу часов занятий, проведенных преподавателем по дисциплине в течении семестра (область изменения индекса от 1 и до 0). Индекс рассчитывается по итогам семестра.</w:t>
       </w:r>
     </w:p>
     <w:p>
@@ -22544,13 +21469,7 @@
         <w:t>Оценка по дисциплине</w:t>
       </w:r>
       <w:r>
-        <w:t xml:space="preserve"> определяется по шкале БРС УрФУ на основании рейтинга р</w:t>
-      </w:r>
-      <w:r>
-        <w:t>е</w:t>
-      </w:r>
-      <w:r>
-        <w:t xml:space="preserve">зультата освоения дисциплины </w:t>
+        <w:t xml:space="preserve"> определяется по шкале БРС УрФУ на основании рейтинга результата освоения дисциплины </w:t>
       </w:r>
       <w:r>
         <w:rPr>
@@ -22560,17 +21479,11 @@
           <v:shape id="_x0000_i1031" type="#_x0000_t75" style="width:27.75pt;height:20.25pt" o:ole="">
             <v:imagedata r:id="rId21" o:title=""/>
           </v:shape>
-          <o:OLEObject Type="Embed" ProgID="Equation.3" ShapeID="_x0000_i1031" DrawAspect="Content" ObjectID="_1548683726" r:id="rId22"/>
+          <o:OLEObject Type="Embed" ProgID="Equation.3" ShapeID="_x0000_i1031" DrawAspect="Content" ObjectID="_1548688146" r:id="rId22"/>
         </w:object>
       </w:r>
       <w:r>
-        <w:t>, определяемого на основе БРС (Приложение 1) по фо</w:t>
-      </w:r>
-      <w:r>
-        <w:t>р</w:t>
-      </w:r>
-      <w:r>
-        <w:t>муле</w:t>
+        <w:t>, определяемого на основе БРС (Приложение 1) по формуле</w:t>
       </w:r>
       <w:r>
         <w:t>:</w:t>
@@ -22737,7 +21650,7 @@
           <v:shape id="_x0000_i1032" type="#_x0000_t75" style="width:32.25pt;height:21pt" o:ole="">
             <v:imagedata r:id="rId23" o:title=""/>
           </v:shape>
-          <o:OLEObject Type="Embed" ProgID="Equation.3" ShapeID="_x0000_i1032" DrawAspect="Content" ObjectID="_1548683727" r:id="rId24"/>
+          <o:OLEObject Type="Embed" ProgID="Equation.3" ShapeID="_x0000_i1032" DrawAspect="Content" ObjectID="_1548688147" r:id="rId24"/>
         </w:object>
       </w:r>
       <w:r>
@@ -22758,17 +21671,11 @@
           <v:shape id="_x0000_i1033" type="#_x0000_t75" style="width:48.75pt;height:21pt" o:ole="">
             <v:imagedata r:id="rId25" o:title=""/>
           </v:shape>
-          <o:OLEObject Type="Embed" ProgID="Equation.3" ShapeID="_x0000_i1033" DrawAspect="Content" ObjectID="_1548683728" r:id="rId26"/>
+          <o:OLEObject Type="Embed" ProgID="Equation.3" ShapeID="_x0000_i1033" DrawAspect="Content" ObjectID="_1548688148" r:id="rId26"/>
         </w:object>
       </w:r>
       <w:r>
-        <w:t>– балл технологической карты БРС за посещение практических занятий и выполн</w:t>
-      </w:r>
-      <w:r>
-        <w:t>е</w:t>
-      </w:r>
-      <w:r>
-        <w:t>ние аудиторных заданий,</w:t>
+        <w:t>– балл технологической карты БРС за посещение практических занятий и выполнение аудиторных заданий,</w:t>
       </w:r>
     </w:p>
     <w:p>
@@ -22785,7 +21692,7 @@
           <v:shape id="_x0000_i1034" type="#_x0000_t75" style="width:36pt;height:18pt" o:ole="">
             <v:imagedata r:id="rId27" o:title=""/>
           </v:shape>
-          <o:OLEObject Type="Embed" ProgID="Equation.3" ShapeID="_x0000_i1034" DrawAspect="Content" ObjectID="_1548683729" r:id="rId28"/>
+          <o:OLEObject Type="Embed" ProgID="Equation.3" ShapeID="_x0000_i1034" DrawAspect="Content" ObjectID="_1548688149" r:id="rId28"/>
         </w:object>
       </w:r>
       <w:r>
@@ -22819,19 +21726,7 @@
         <w:ind w:firstLine="709"/>
       </w:pPr>
       <w:r>
-        <w:t>В связи с отсутствием Дисциплины и ее аналогов, по которым возможно тестирование, на са</w:t>
-      </w:r>
-      <w:r>
-        <w:t>й</w:t>
-      </w:r>
-      <w:r>
-        <w:t>тах ФЭПО, Интернет-тренажеры и портале СМУДС УрФУ, тестирование в рамках НТК не пр</w:t>
-      </w:r>
-      <w:r>
-        <w:t>о</w:t>
-      </w:r>
-      <w:r>
-        <w:t>водится.</w:t>
+        <w:t>В связи с отсутствием Дисциплины и ее аналогов, по которым возможно тестирование, на сайтах ФЭПО, Интернет-тренажеры и портале СМУДС УрФУ, тестирование в рамках НТК не проводится.</w:t>
       </w:r>
     </w:p>
     <w:p>
@@ -22852,7 +21747,6 @@
           <w:sz w:val="24"/>
           <w:szCs w:val="24"/>
         </w:rPr>
-        <w:lastRenderedPageBreak/>
         <w:t>8.3.1.</w:t>
       </w:r>
       <w:r>
@@ -22870,7 +21764,7 @@
           <w:sz w:val="24"/>
           <w:szCs w:val="24"/>
         </w:rPr>
-        <w:t>Примерные  задания для проведения мини-контрольных в рамках учебных зан</w:t>
+        <w:t xml:space="preserve">Примерные  задания для проведения мини-контрольных в рамках учебных </w:t>
       </w:r>
       <w:r>
         <w:rPr>
@@ -22879,16 +21773,8 @@
           <w:sz w:val="24"/>
           <w:szCs w:val="24"/>
         </w:rPr>
-        <w:t>я</w:t>
-      </w:r>
-      <w:r>
-        <w:rPr>
-          <w:b/>
-          <w:color w:val="auto"/>
-          <w:sz w:val="24"/>
-          <w:szCs w:val="24"/>
-        </w:rPr>
-        <w:t>тий</w:t>
+        <w:lastRenderedPageBreak/>
+        <w:t>занятий</w:t>
       </w:r>
     </w:p>
     <w:p>
@@ -22901,13 +21787,7 @@
         <w:rPr>
           <w:spacing w:val="-5"/>
         </w:rPr>
-        <w:t>Н</w:t>
-      </w:r>
-      <w:r>
-        <w:rPr>
-          <w:spacing w:val="-5"/>
-        </w:rPr>
-        <w:t>е предусмотрено</w:t>
+        <w:t>Не предусмотрено</w:t>
       </w:r>
     </w:p>
     <w:p>
@@ -23278,13 +22158,7 @@
         <w:spacing w:after="160" w:line="259" w:lineRule="auto"/>
       </w:pPr>
       <w:r>
-        <w:t>Сеть на основе сервера: области применения, принцип работы, особенности, схема. В</w:t>
-      </w:r>
-      <w:r>
-        <w:t>и</w:t>
-      </w:r>
-      <w:r>
-        <w:t>ды серверов</w:t>
+        <w:t>Сеть на основе сервера: области применения, принцип работы, особенности, схема. Виды серверов</w:t>
       </w:r>
     </w:p>
     <w:p>
@@ -23690,13 +22564,7 @@
       </w:pPr>
       <w:r>
         <w:lastRenderedPageBreak/>
-        <w:t>Беспроводные сети: режим передачи, протокол доступа пользователей к сети с предо</w:t>
-      </w:r>
-      <w:r>
-        <w:t>т</w:t>
-      </w:r>
-      <w:r>
-        <w:t>вращением коллизий</w:t>
+        <w:t>Беспроводные сети: режим передачи, протокол доступа пользователей к сети с предотвращением коллизий</w:t>
       </w:r>
     </w:p>
     <w:p>
@@ -30553,7 +29421,6 @@
       <w:rFonts w:ascii="Batang" w:eastAsia="Batang" w:hAnsi="Batang" w:cs="Batang"/>
       <w:sz w:val="20"/>
       <w:szCs w:val="20"/>
-      <w:lang w:val="ru-RU"/>
     </w:rPr>
   </w:style>
   <w:style w:type="paragraph" w:styleId="aa">
@@ -30943,7 +29810,6 @@
       <w:rFonts w:ascii="Batang" w:eastAsia="Batang" w:hAnsi="Batang" w:cs="Batang"/>
       <w:sz w:val="20"/>
       <w:szCs w:val="20"/>
-      <w:lang w:val="ru-RU"/>
     </w:rPr>
   </w:style>
   <w:style w:type="paragraph" w:styleId="aa">

</xml_diff>